<commit_message>
Updated email and resume
</commit_message>
<xml_diff>
--- a/assets/Public_Resume.docx
+++ b/assets/Public_Resume.docx
@@ -258,19 +258,73 @@
               <w:rPr>
                 <w:color w:val="404040"/>
               </w:rPr>
-              <w:t xml:space="preserve"> PFsense firewall</w:t>
-            </w:r>
-            <w:r>
-              <w:rPr>
-                <w:color w:val="404040"/>
-              </w:rPr>
               <w:t xml:space="preserve"> </w:t>
             </w:r>
-            <w:r>
-              <w:rPr>
-                <w:color w:val="404040"/>
-              </w:rPr>
-              <w:t xml:space="preserve">and proxmox virtualization servers with </w:t>
+            <w:proofErr w:type="spellStart"/>
+            <w:r>
+              <w:rPr>
+                <w:color w:val="404040"/>
+              </w:rPr>
+              <w:t>PFsense</w:t>
+            </w:r>
+            <w:proofErr w:type="spellEnd"/>
+            <w:r>
+              <w:rPr>
+                <w:color w:val="404040"/>
+              </w:rPr>
+              <w:t xml:space="preserve"> firewall</w:t>
+            </w:r>
+            <w:r>
+              <w:rPr>
+                <w:color w:val="404040"/>
+              </w:rPr>
+              <w:t xml:space="preserve"> </w:t>
+            </w:r>
+            <w:r>
+              <w:rPr>
+                <w:color w:val="404040"/>
+              </w:rPr>
+              <w:t xml:space="preserve">(configured with VLANs, Snort IDS and DNS rules with </w:t>
+            </w:r>
+            <w:proofErr w:type="spellStart"/>
+            <w:r>
+              <w:rPr>
+                <w:color w:val="404040"/>
+              </w:rPr>
+              <w:t>pfBlockerNG</w:t>
+            </w:r>
+            <w:proofErr w:type="spellEnd"/>
+            <w:r>
+              <w:rPr>
+                <w:color w:val="404040"/>
+              </w:rPr>
+              <w:t xml:space="preserve">) </w:t>
+            </w:r>
+            <w:r>
+              <w:rPr>
+                <w:color w:val="404040"/>
+              </w:rPr>
+              <w:t xml:space="preserve">and </w:t>
+            </w:r>
+            <w:proofErr w:type="spellStart"/>
+            <w:r>
+              <w:rPr>
+                <w:color w:val="404040"/>
+              </w:rPr>
+              <w:t>P</w:t>
+            </w:r>
+            <w:r>
+              <w:rPr>
+                <w:color w:val="404040"/>
+              </w:rPr>
+              <w:t>roxmox</w:t>
+            </w:r>
+            <w:proofErr w:type="spellEnd"/>
+            <w:r>
+              <w:rPr>
+                <w:color w:val="404040"/>
+              </w:rPr>
+              <w:t xml:space="preserve"> virtualization servers with </w:t>
             </w:r>
             <w:r>
               <w:rPr>
@@ -282,7 +336,63 @@
               <w:rPr>
                 <w:color w:val="404040"/>
               </w:rPr>
-              <w:t xml:space="preserve"> websites and virtual machines, and cloud hosted servers using </w:t>
+              <w:t xml:space="preserve"> websites and virtual machines</w:t>
+            </w:r>
+            <w:r>
+              <w:rPr>
+                <w:color w:val="404040"/>
+              </w:rPr>
+              <w:t xml:space="preserve"> </w:t>
+            </w:r>
+            <w:r>
+              <w:rPr>
+                <w:color w:val="404040"/>
+              </w:rPr>
+              <w:t>(</w:t>
+            </w:r>
+            <w:r>
+              <w:rPr>
+                <w:color w:val="404040"/>
+              </w:rPr>
+              <w:t>utilizing docker images</w:t>
+            </w:r>
+            <w:r>
+              <w:rPr>
+                <w:color w:val="404040"/>
+              </w:rPr>
+              <w:t xml:space="preserve"> and </w:t>
+            </w:r>
+            <w:proofErr w:type="spellStart"/>
+            <w:r>
+              <w:rPr>
+                <w:color w:val="404040"/>
+              </w:rPr>
+              <w:t>postgre</w:t>
+            </w:r>
+            <w:r>
+              <w:rPr>
+                <w:color w:val="404040"/>
+              </w:rPr>
+              <w:t>SQL</w:t>
+            </w:r>
+            <w:proofErr w:type="spellEnd"/>
+            <w:r>
+              <w:rPr>
+                <w:color w:val="404040"/>
+              </w:rPr>
+              <w:t xml:space="preserve"> databases</w:t>
+            </w:r>
+            <w:r>
+              <w:rPr>
+                <w:color w:val="404040"/>
+              </w:rPr>
+              <w:t>)</w:t>
+            </w:r>
+            <w:r>
+              <w:rPr>
+                <w:color w:val="404040"/>
+              </w:rPr>
+              <w:t xml:space="preserve">, and cloud hosted servers using </w:t>
             </w:r>
             <w:r>
               <w:rPr>
@@ -294,7 +404,59 @@
               <w:rPr>
                 <w:color w:val="404040"/>
               </w:rPr>
-              <w:t xml:space="preserve">CPanel and MySQL databases. </w:t>
+              <w:t xml:space="preserve">Microsoft Azure (ASP, </w:t>
+            </w:r>
+            <w:proofErr w:type="spellStart"/>
+            <w:r>
+              <w:rPr>
+                <w:color w:val="404040"/>
+              </w:rPr>
+              <w:t>CosmosDB</w:t>
+            </w:r>
+            <w:proofErr w:type="spellEnd"/>
+            <w:r>
+              <w:rPr>
+                <w:color w:val="404040"/>
+              </w:rPr>
+              <w:t xml:space="preserve">, </w:t>
+            </w:r>
+            <w:r>
+              <w:rPr>
+                <w:color w:val="404040"/>
+              </w:rPr>
+              <w:t xml:space="preserve">Functions, </w:t>
+            </w:r>
+            <w:r>
+              <w:rPr>
+                <w:color w:val="404040"/>
+              </w:rPr>
+              <w:t>Application Insights) and Amazon Web Services (EC2, S3</w:t>
+            </w:r>
+            <w:r>
+              <w:rPr>
+                <w:color w:val="404040"/>
+              </w:rPr>
+              <w:t xml:space="preserve">, </w:t>
+            </w:r>
+            <w:proofErr w:type="spellStart"/>
+            <w:r>
+              <w:rPr>
+                <w:color w:val="404040"/>
+              </w:rPr>
+              <w:t>Cloudfront</w:t>
+            </w:r>
+            <w:proofErr w:type="spellEnd"/>
+            <w:r>
+              <w:rPr>
+                <w:color w:val="404040"/>
+              </w:rPr>
+              <w:t>)</w:t>
+            </w:r>
+            <w:r>
+              <w:rPr>
+                <w:color w:val="404040"/>
+              </w:rPr>
+              <w:t xml:space="preserve">. </w:t>
             </w:r>
             <w:r>
               <w:rPr>
@@ -319,13 +481,69 @@
               <w:rPr>
                 <w:color w:val="404040"/>
               </w:rPr>
-              <w:t xml:space="preserve"> of July 2019, I decided to register my business Roxxum as a means to offer my technical services and participate on platforms like HackerOne, uTest and GitHub. </w:t>
-            </w:r>
-            <w:r>
-              <w:rPr>
-                <w:color w:val="404040"/>
-              </w:rPr>
-              <w:t xml:space="preserve">I hope to one day build Roxxum into an industry-leading brand, but my </w:t>
+              <w:t xml:space="preserve"> of July 2019, I decided to register my business </w:t>
+            </w:r>
+            <w:proofErr w:type="spellStart"/>
+            <w:r>
+              <w:rPr>
+                <w:color w:val="404040"/>
+              </w:rPr>
+              <w:t>Roxxum</w:t>
+            </w:r>
+            <w:proofErr w:type="spellEnd"/>
+            <w:r>
+              <w:rPr>
+                <w:color w:val="404040"/>
+              </w:rPr>
+              <w:t xml:space="preserve"> as a means to offer my technical services and participate on platforms like </w:t>
+            </w:r>
+            <w:proofErr w:type="spellStart"/>
+            <w:r>
+              <w:rPr>
+                <w:color w:val="404040"/>
+              </w:rPr>
+              <w:t>HackerOne</w:t>
+            </w:r>
+            <w:proofErr w:type="spellEnd"/>
+            <w:r>
+              <w:rPr>
+                <w:color w:val="404040"/>
+              </w:rPr>
+              <w:t xml:space="preserve">, </w:t>
+            </w:r>
+            <w:proofErr w:type="spellStart"/>
+            <w:r>
+              <w:rPr>
+                <w:color w:val="404040"/>
+              </w:rPr>
+              <w:t>uTest</w:t>
+            </w:r>
+            <w:proofErr w:type="spellEnd"/>
+            <w:r>
+              <w:rPr>
+                <w:color w:val="404040"/>
+              </w:rPr>
+              <w:t xml:space="preserve"> and GitHub. </w:t>
+            </w:r>
+            <w:r>
+              <w:rPr>
+                <w:color w:val="404040"/>
+              </w:rPr>
+              <w:t xml:space="preserve">I hope to one day build </w:t>
+            </w:r>
+            <w:proofErr w:type="spellStart"/>
+            <w:r>
+              <w:rPr>
+                <w:color w:val="404040"/>
+              </w:rPr>
+              <w:t>Roxxum</w:t>
+            </w:r>
+            <w:proofErr w:type="spellEnd"/>
+            <w:r>
+              <w:rPr>
+                <w:color w:val="404040"/>
+              </w:rPr>
+              <w:t xml:space="preserve"> into an industry-leading brand, but my </w:t>
             </w:r>
             <w:r>
               <w:rPr>
@@ -383,7 +601,133 @@
               <w:rPr>
                 <w:color w:val="404040"/>
               </w:rPr>
-              <w:t>I have been responsible for the reliability of euclideon’s software, through the means of monitoring, measuring, reviewing and testing. I implemented a monitoring system using Azure devops and coded tools to allow me to extract and analyze data from an availability API. I configured an alerting system and defined appropriate SLO’s to base the alerts from. I have contributed code to the software in the form of creating a Service Status Page, coded unit tests and automated parts of the internal testing framework</w:t>
+              <w:t xml:space="preserve">I have been responsible for the reliability of </w:t>
+            </w:r>
+            <w:r>
+              <w:rPr>
+                <w:color w:val="404040"/>
+              </w:rPr>
+              <w:t>E</w:t>
+            </w:r>
+            <w:r>
+              <w:rPr>
+                <w:color w:val="404040"/>
+              </w:rPr>
+              <w:t xml:space="preserve">uclideon’s software, through the means of monitoring, measuring, reviewing and testing. I implemented a monitoring system using Azure </w:t>
+            </w:r>
+            <w:r>
+              <w:rPr>
+                <w:color w:val="404040"/>
+              </w:rPr>
+              <w:t>Monitor</w:t>
+            </w:r>
+            <w:r>
+              <w:rPr>
+                <w:color w:val="404040"/>
+              </w:rPr>
+              <w:t xml:space="preserve"> and </w:t>
+            </w:r>
+            <w:r>
+              <w:rPr>
+                <w:color w:val="404040"/>
+              </w:rPr>
+              <w:t>Prometheus</w:t>
+            </w:r>
+            <w:r>
+              <w:rPr>
+                <w:color w:val="404040"/>
+              </w:rPr>
+              <w:t>,</w:t>
+            </w:r>
+            <w:r>
+              <w:rPr>
+                <w:color w:val="404040"/>
+              </w:rPr>
+              <w:t xml:space="preserve"> and coded </w:t>
+            </w:r>
+            <w:r>
+              <w:rPr>
+                <w:color w:val="404040"/>
+              </w:rPr>
+              <w:t>python scripts</w:t>
+            </w:r>
+            <w:r>
+              <w:rPr>
+                <w:color w:val="404040"/>
+              </w:rPr>
+              <w:t xml:space="preserve"> to</w:t>
+            </w:r>
+            <w:r>
+              <w:rPr>
+                <w:color w:val="404040"/>
+              </w:rPr>
+              <w:t xml:space="preserve"> allow me to extract and analyze data from </w:t>
+            </w:r>
+            <w:r>
+              <w:rPr>
+                <w:color w:val="404040"/>
+              </w:rPr>
+              <w:t>the</w:t>
+            </w:r>
+            <w:r>
+              <w:rPr>
+                <w:color w:val="404040"/>
+              </w:rPr>
+              <w:t xml:space="preserve"> availability API. I configured an alerting system and defined appropriate SLO’s to base the alerts from</w:t>
+            </w:r>
+            <w:r>
+              <w:rPr>
+                <w:color w:val="404040"/>
+              </w:rPr>
+              <w:t xml:space="preserve"> and </w:t>
+            </w:r>
+            <w:r>
+              <w:rPr>
+                <w:color w:val="404040"/>
+              </w:rPr>
+              <w:t xml:space="preserve">documented playbooks for use as incident responses. </w:t>
+            </w:r>
+            <w:r>
+              <w:rPr>
+                <w:color w:val="404040"/>
+              </w:rPr>
+              <w:t xml:space="preserve"> I have contributed code to the software in the form of </w:t>
+            </w:r>
+            <w:r>
+              <w:rPr>
+                <w:color w:val="404040"/>
+              </w:rPr>
+              <w:t xml:space="preserve">Azure functions, </w:t>
+            </w:r>
+            <w:r>
+              <w:rPr>
+                <w:color w:val="404040"/>
+              </w:rPr>
+              <w:t>creat</w:t>
+            </w:r>
+            <w:r>
+              <w:rPr>
+                <w:color w:val="404040"/>
+              </w:rPr>
+              <w:t>ed</w:t>
+            </w:r>
+            <w:r>
+              <w:rPr>
+                <w:color w:val="404040"/>
+              </w:rPr>
+              <w:t xml:space="preserve"> a Service Status </w:t>
+            </w:r>
+            <w:r>
+              <w:rPr>
+                <w:color w:val="404040"/>
+              </w:rPr>
+              <w:t>webpage</w:t>
+            </w:r>
+            <w:r>
+              <w:rPr>
+                <w:color w:val="404040"/>
+              </w:rPr>
+              <w:t>, coded unit tests and automated parts of the internal testing framework</w:t>
             </w:r>
             <w:r>
               <w:rPr>
@@ -401,13 +745,37 @@
               <w:rPr>
                 <w:color w:val="404040"/>
               </w:rPr>
-              <w:t xml:space="preserve">I have written scripts for the use of API performance testing, and implemented tools such as OWASP’s Zap scanner to the CI/CD pipelines. I have also contributed to security testing efforts and given reports and advice on potential </w:t>
-            </w:r>
-            <w:r>
-              <w:rPr>
-                <w:color w:val="404040"/>
-              </w:rPr>
-              <w:t xml:space="preserve">reliability issues or </w:t>
+              <w:t>I have written scripts for the use of API performance testing, and implemented tools such as OWASP’s Zap scanner to the</w:t>
+            </w:r>
+            <w:r>
+              <w:rPr>
+                <w:color w:val="404040"/>
+              </w:rPr>
+              <w:t xml:space="preserve"> Azure</w:t>
+            </w:r>
+            <w:r>
+              <w:rPr>
+                <w:color w:val="404040"/>
+              </w:rPr>
+              <w:t xml:space="preserve"> CI/CD pipeline. I have also contributed to security testing efforts and given reports and advice on potential </w:t>
+            </w:r>
+            <w:r>
+              <w:rPr>
+                <w:color w:val="404040"/>
+              </w:rPr>
+              <w:t xml:space="preserve">reliability issues </w:t>
+            </w:r>
+            <w:r>
+              <w:rPr>
+                <w:color w:val="404040"/>
+              </w:rPr>
+              <w:t>and</w:t>
+            </w:r>
+            <w:r>
+              <w:rPr>
+                <w:color w:val="404040"/>
+              </w:rPr>
+              <w:t xml:space="preserve"> </w:t>
             </w:r>
             <w:r>
               <w:rPr>
@@ -437,7 +805,43 @@
               <w:rPr>
                 <w:color w:val="404040"/>
               </w:rPr>
-              <w:t xml:space="preserve">.  </w:t>
+              <w:t xml:space="preserve">, and work closely with the CTO to work towards </w:t>
+            </w:r>
+            <w:r>
+              <w:rPr>
+                <w:color w:val="404040"/>
+              </w:rPr>
+              <w:t>implementing</w:t>
+            </w:r>
+            <w:r>
+              <w:rPr>
+                <w:color w:val="404040"/>
+              </w:rPr>
+              <w:t xml:space="preserve"> a Cyber Security strategy using</w:t>
+            </w:r>
+            <w:r>
+              <w:rPr>
+                <w:color w:val="404040"/>
+              </w:rPr>
+              <w:t xml:space="preserve"> the Essential Eight framework </w:t>
+            </w:r>
+            <w:r>
+              <w:rPr>
+                <w:color w:val="404040"/>
+              </w:rPr>
+              <w:t xml:space="preserve">and NIST </w:t>
+            </w:r>
+            <w:r>
+              <w:rPr>
+                <w:color w:val="404040"/>
+              </w:rPr>
+              <w:t>Cybersecurity Framework</w:t>
+            </w:r>
+            <w:r>
+              <w:rPr>
+                <w:color w:val="404040"/>
+              </w:rPr>
+              <w:t>.</w:t>
             </w:r>
           </w:p>
           <w:p>
@@ -477,7 +881,19 @@
               <w:rPr>
                 <w:color w:val="404040"/>
               </w:rPr>
-              <w:t xml:space="preserve"> and help contribute to the overall reliability of software products and the systems that run them</w:t>
+              <w:t xml:space="preserve"> and help contribute to the overall reliability</w:t>
+            </w:r>
+            <w:r>
+              <w:rPr>
+                <w:color w:val="404040"/>
+              </w:rPr>
+              <w:t xml:space="preserve"> and security</w:t>
+            </w:r>
+            <w:r>
+              <w:rPr>
+                <w:color w:val="404040"/>
+              </w:rPr>
+              <w:t xml:space="preserve"> of software products and the systems that run them</w:t>
             </w:r>
             <w:r>
               <w:rPr>
@@ -987,7 +1403,7 @@
                 <w:sz w:val="24"/>
                 <w:szCs w:val="20"/>
               </w:rPr>
-              <w:t>adam@roxxum.tech</w:t>
+              <w:t>findme@adampavey.com</w:t>
             </w:r>
           </w:p>
         </w:tc>
@@ -1657,7 +2073,10 @@
                                         <w:pStyle w:val="Skill"/>
                                       </w:pPr>
                                       <w:r>
-                                        <w:t>JSON / XML</w:t>
+                                        <w:t xml:space="preserve">JSON / </w:t>
+                                      </w:r>
+                                      <w:r>
+                                        <w:t>REST / XML</w:t>
                                       </w:r>
                                     </w:p>
                                     <w:p>
@@ -1924,7 +2343,7 @@
                 </mc:Choice>
                 <mc:Fallback>
                   <w:pict>
-                    <v:group w14:anchorId="13A69CFB" id="Group 153" o:spid="_x0000_s1026" alt="&quot;&quot;" style="width:169.45pt;height:92.7pt;mso-position-horizontal-relative:char;mso-position-vertical-relative:line" coordsize="21520,11770" o:gfxdata="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">
+                    <v:group w14:anchorId="13A69CFB" id="Group 153" o:spid="_x0000_s1026" alt="&quot;&quot;" style="width:169.45pt;height:92.7pt;mso-position-horizontal-relative:char;mso-position-vertical-relative:line" coordsize="21520,11770" o:gfxdata="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">
                       <v:group id="Group 16" o:spid="_x0000_s1027" alt="Skill" style="position:absolute;width:21520;height:3197" coordorigin="5021,49134" coordsize="21520,3197" o:gfxdata="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">
                         <v:shapetype id="_x0000_t202" coordsize="21600,21600" o:spt="202" path="m,l,21600r21600,l21600,xe">
                           <v:stroke joinstyle="miter"/>
@@ -1973,7 +2392,10 @@
                                   <w:pStyle w:val="Skill"/>
                                 </w:pPr>
                                 <w:r>
-                                  <w:t>JSON / XML</w:t>
+                                  <w:t xml:space="preserve">JSON / </w:t>
+                                </w:r>
+                                <w:r>
+                                  <w:t>REST / XML</w:t>
                                 </w:r>
                               </w:p>
                               <w:p>
@@ -2346,7 +2768,7 @@
                 </mc:Choice>
                 <mc:Fallback>
                   <w:pict>
-                    <v:group w14:anchorId="469D38D3" id="Group 8" o:spid="_x0000_s1039" alt="&quot;&quot;" style="width:169.45pt;height:94.5pt;mso-position-horizontal-relative:char;mso-position-vertical-relative:line" coordorigin="" coordsize="21520,12001" o:gfxdata="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">
+                    <v:group w14:anchorId="469D38D3" id="Group 8" o:spid="_x0000_s1039" alt="&quot;&quot;" style="width:169.45pt;height:94.5pt;mso-position-horizontal-relative:char;mso-position-vertical-relative:line" coordorigin="" coordsize="21520,12001" o:gfxdata="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">
                       <v:group id="Group 9" o:spid="_x0000_s1040" alt="Skill" style="position:absolute;width:21520;height:3197" coordorigin="5021,49134" coordsize="21520,3197" o:gfxdata="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">
                         <v:shape id="TextBox 55" o:spid="_x0000_s1041" type="#_x0000_t202" style="position:absolute;left:5021;top:50817;width:21521;height:1515;visibility:visible;mso-wrap-style:square;v-text-anchor:top" o:gfxdata="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" filled="f" stroked="f">
                           <v:textbox inset="0,0,0,0">
@@ -2562,8 +2984,13 @@
               <w:pStyle w:val="Heading2"/>
             </w:pPr>
             <w:r>
-              <w:t>David Apelt</w:t>
-            </w:r>
+              <w:t xml:space="preserve">David </w:t>
+            </w:r>
+            <w:proofErr w:type="spellStart"/>
+            <w:r>
+              <w:t>Apelt</w:t>
+            </w:r>
+            <w:proofErr w:type="spellEnd"/>
             <w:r>
               <w:t xml:space="preserve"> </w:t>
             </w:r>
@@ -2596,7 +3023,7 @@
               <w:pStyle w:val="Heading2"/>
             </w:pPr>
             <w:r>
-              <w:t>Sean Wright</w:t>
+              <w:t>Paul Fox – Euclideon Ltd</w:t>
             </w:r>
             <w:r>
               <w:rPr>
@@ -2605,10 +3032,7 @@
               <w:br/>
             </w:r>
             <w:r>
-              <w:t>Personal Reference</w:t>
-            </w:r>
-            <w:r>
-              <w:t xml:space="preserve"> </w:t>
+              <w:t>Director of R&amp;D</w:t>
             </w:r>
           </w:p>
           <w:p>
@@ -2616,7 +3040,7 @@
               <w:spacing w:after="0"/>
             </w:pPr>
             <w:r>
-              <w:t>Sean.wright@hpw.gov.au</w:t>
+              <w:t>pfox@euclideon.com</w:t>
             </w:r>
           </w:p>
         </w:tc>
@@ -2707,17 +3131,9 @@
           <w:p>
             <w:pPr>
               <w:pStyle w:val="Heading3"/>
-              <w:rPr>
-                <w:iCs/>
-                <w:sz w:val="24"/>
-              </w:rPr>
-            </w:pPr>
-            <w:r>
-              <w:rPr>
-                <w:iCs/>
-                <w:sz w:val="24"/>
-              </w:rPr>
-              <w:t>System Reliability Engineer</w:t>
+            </w:pPr>
+            <w:r>
+              <w:t>Euclideon Ltd</w:t>
             </w:r>
           </w:p>
           <w:p>
@@ -2733,13 +3149,20 @@
                 <w:sz w:val="24"/>
                 <w:szCs w:val="24"/>
               </w:rPr>
-              <w:t xml:space="preserve">Euclideon Ltd </w:t>
+              <w:t>Site Reliability Engineer</w:t>
             </w:r>
             <w:r>
               <w:rPr>
                 <w:sz w:val="24"/>
                 <w:szCs w:val="24"/>
               </w:rPr>
+              <w:t xml:space="preserve"> </w:t>
+            </w:r>
+            <w:r>
+              <w:rPr>
+                <w:sz w:val="24"/>
+                <w:szCs w:val="24"/>
+              </w:rPr>
               <w:t xml:space="preserve">/ </w:t>
             </w:r>
             <w:r>
@@ -2747,7 +3170,14 @@
                 <w:sz w:val="24"/>
                 <w:szCs w:val="24"/>
               </w:rPr>
-              <w:t>August 2020</w:t>
+              <w:t>August 202</w:t>
+            </w:r>
+            <w:r>
+              <w:rPr>
+                <w:sz w:val="24"/>
+                <w:szCs w:val="24"/>
+              </w:rPr>
+              <w:t>1</w:t>
             </w:r>
             <w:r>
               <w:rPr>
@@ -2929,149 +3359,142 @@
           </w:p>
           <w:p>
             <w:pPr>
+              <w:pStyle w:val="Heading5"/>
+              <w:rPr>
+                <w:sz w:val="24"/>
+                <w:szCs w:val="24"/>
+              </w:rPr>
+            </w:pPr>
+            <w:r>
+              <w:rPr>
+                <w:sz w:val="24"/>
+                <w:szCs w:val="24"/>
+              </w:rPr>
+              <w:br/>
+            </w:r>
+            <w:r>
+              <w:rPr>
+                <w:sz w:val="24"/>
+                <w:szCs w:val="24"/>
+              </w:rPr>
+              <w:t>Quality Assurance Tester</w:t>
+            </w:r>
+            <w:r>
+              <w:rPr>
+                <w:sz w:val="24"/>
+                <w:szCs w:val="24"/>
+              </w:rPr>
+              <w:t xml:space="preserve"> / </w:t>
+            </w:r>
+            <w:r>
+              <w:rPr>
+                <w:sz w:val="24"/>
+                <w:szCs w:val="24"/>
+              </w:rPr>
+              <w:t xml:space="preserve">August 2020 </w:t>
+            </w:r>
+            <w:r>
+              <w:rPr>
+                <w:sz w:val="24"/>
+                <w:szCs w:val="24"/>
+              </w:rPr>
+              <w:t xml:space="preserve">– </w:t>
+            </w:r>
+            <w:r>
+              <w:rPr>
+                <w:sz w:val="24"/>
+                <w:szCs w:val="24"/>
+              </w:rPr>
+              <w:t>July 2021</w:t>
+            </w:r>
+            <w:r>
+              <w:rPr>
+                <w:sz w:val="24"/>
+                <w:szCs w:val="24"/>
+              </w:rPr>
+              <w:t xml:space="preserve"> </w:t>
+            </w:r>
+          </w:p>
+          <w:p>
+            <w:pPr>
+              <w:pStyle w:val="JobDescription"/>
+              <w:rPr>
+                <w:sz w:val="24"/>
+                <w:szCs w:val="24"/>
+              </w:rPr>
+            </w:pPr>
+            <w:r>
+              <w:rPr>
+                <w:sz w:val="24"/>
+                <w:szCs w:val="24"/>
+              </w:rPr>
+              <w:t>Responsible for finding and reporting</w:t>
+            </w:r>
+            <w:r>
+              <w:rPr>
+                <w:sz w:val="24"/>
+                <w:szCs w:val="24"/>
+              </w:rPr>
+              <w:t xml:space="preserve"> bugs in Euclideon’s software products and ensuring released software meets user’s requirements. </w:t>
+            </w:r>
+            <w:r>
+              <w:rPr>
+                <w:sz w:val="24"/>
+                <w:szCs w:val="24"/>
+              </w:rPr>
+              <w:t xml:space="preserve">  </w:t>
+            </w:r>
+          </w:p>
+          <w:p>
+            <w:pPr>
+              <w:pStyle w:val="JobDescription"/>
+              <w:rPr>
+                <w:rStyle w:val="JobDescriptionChar"/>
+                <w:sz w:val="24"/>
+                <w:szCs w:val="24"/>
+              </w:rPr>
+            </w:pPr>
+          </w:p>
+          <w:p>
+            <w:pPr>
               <w:pStyle w:val="ListBullet"/>
-              <w:numPr>
-                <w:ilvl w:val="0"/>
-                <w:numId w:val="0"/>
-              </w:numPr>
-              <w:ind w:left="864"/>
               <w:rPr>
                 <w:sz w:val="24"/>
                 <w:szCs w:val="24"/>
                 <w:lang w:val="en-AU"/>
               </w:rPr>
             </w:pPr>
-          </w:p>
-          <w:p>
-            <w:pPr>
-              <w:pStyle w:val="Heading3"/>
-              <w:rPr>
-                <w:iCs/>
-                <w:sz w:val="24"/>
-              </w:rPr>
-            </w:pPr>
-            <w:r>
-              <w:rPr>
-                <w:iCs/>
-                <w:sz w:val="24"/>
-              </w:rPr>
-              <w:t>Freelancer Software Tester / Penetration Tester</w:t>
-            </w:r>
-          </w:p>
-          <w:p>
-            <w:pPr>
-              <w:pStyle w:val="Heading5"/>
-              <w:rPr>
-                <w:sz w:val="24"/>
-                <w:szCs w:val="24"/>
-              </w:rPr>
-            </w:pPr>
-            <w:r>
-              <w:rPr>
-                <w:sz w:val="24"/>
-                <w:szCs w:val="24"/>
-              </w:rPr>
-              <w:t xml:space="preserve">Roxxum / July 2019 – Current </w:t>
-            </w:r>
-          </w:p>
-          <w:p>
-            <w:pPr>
-              <w:pStyle w:val="JobDescription"/>
-              <w:rPr>
-                <w:sz w:val="24"/>
-                <w:szCs w:val="24"/>
-              </w:rPr>
-            </w:pPr>
-            <w:r>
-              <w:rPr>
-                <w:sz w:val="24"/>
-                <w:szCs w:val="24"/>
-              </w:rPr>
-              <w:t xml:space="preserve">Software testing on platforms such as uTest and </w:t>
-            </w:r>
-            <w:r>
-              <w:rPr>
-                <w:sz w:val="24"/>
-                <w:szCs w:val="24"/>
-              </w:rPr>
-              <w:t>TestIO</w:t>
-            </w:r>
-            <w:r>
-              <w:rPr>
-                <w:sz w:val="24"/>
-                <w:szCs w:val="24"/>
-              </w:rPr>
-              <w:t xml:space="preserve">. </w:t>
-            </w:r>
-            <w:r>
-              <w:rPr>
-                <w:sz w:val="24"/>
-                <w:szCs w:val="24"/>
-              </w:rPr>
-              <w:t>Penetration</w:t>
-            </w:r>
-            <w:r>
-              <w:rPr>
-                <w:sz w:val="24"/>
-                <w:szCs w:val="24"/>
-              </w:rPr>
-              <w:t xml:space="preserve"> testing on HackerOne</w:t>
-            </w:r>
-          </w:p>
-          <w:p>
-            <w:pPr>
-              <w:pStyle w:val="JobDescription"/>
-              <w:rPr>
-                <w:rStyle w:val="JobDescriptionChar"/>
-                <w:sz w:val="24"/>
-                <w:szCs w:val="24"/>
-              </w:rPr>
-            </w:pPr>
-          </w:p>
-          <w:p>
-            <w:pPr>
-              <w:pStyle w:val="ListBullet"/>
-              <w:rPr>
-                <w:rStyle w:val="background-details"/>
+            <w:r>
+              <w:rPr>
                 <w:sz w:val="24"/>
                 <w:szCs w:val="24"/>
                 <w:lang w:val="en-AU"/>
               </w:rPr>
-            </w:pPr>
-            <w:r>
-              <w:rPr>
-                <w:rStyle w:val="background-details"/>
+              <w:t>Assist in defining processes for the test plan and several phases of testing cycle.</w:t>
+            </w:r>
+          </w:p>
+          <w:p>
+            <w:pPr>
+              <w:pStyle w:val="ListBullet"/>
+              <w:rPr>
                 <w:sz w:val="24"/>
                 <w:szCs w:val="24"/>
                 <w:lang w:val="en-AU"/>
               </w:rPr>
-              <w:t>Perform Manual and Automated testing on websites or software applications</w:t>
-            </w:r>
-          </w:p>
-          <w:p>
-            <w:pPr>
-              <w:pStyle w:val="ListBullet"/>
-              <w:rPr>
-                <w:rStyle w:val="background-details"/>
+            </w:pPr>
+            <w:r>
+              <w:rPr>
                 <w:sz w:val="24"/>
                 <w:szCs w:val="24"/>
                 <w:lang w:val="en-AU"/>
               </w:rPr>
-            </w:pPr>
-            <w:r>
-              <w:rPr>
-                <w:rStyle w:val="background-details"/>
-                <w:sz w:val="24"/>
-                <w:szCs w:val="24"/>
-              </w:rPr>
-              <w:t>Perform reconnaissance on web apps/public facing networks to identify potential attack vectors</w:t>
+              <w:t>Testing the latest build daily, in line with Test Cases.</w:t>
             </w:r>
           </w:p>
           <w:p>
             <w:pPr>
               <w:pStyle w:val="ListBullet"/>
               <w:rPr>
-                <w:rStyle w:val="background-details"/>
                 <w:sz w:val="24"/>
                 <w:szCs w:val="24"/>
                 <w:lang w:val="en-AU"/>
@@ -3079,46 +3502,11 @@
             </w:pPr>
             <w:r>
               <w:rPr>
-                <w:rStyle w:val="background-details"/>
-                <w:sz w:val="24"/>
-                <w:szCs w:val="24"/>
-              </w:rPr>
-              <w:t>Execute penetration tests based on reconnaissance and understanding of expected functionality</w:t>
-            </w:r>
-          </w:p>
-          <w:p>
-            <w:pPr>
-              <w:pStyle w:val="ListBullet"/>
-              <w:rPr>
-                <w:rStyle w:val="background-details"/>
                 <w:sz w:val="24"/>
                 <w:szCs w:val="24"/>
                 <w:lang w:val="en-AU"/>
               </w:rPr>
-            </w:pPr>
-            <w:r>
-              <w:rPr>
-                <w:rStyle w:val="background-details"/>
-                <w:sz w:val="24"/>
-                <w:szCs w:val="24"/>
-              </w:rPr>
-              <w:t xml:space="preserve">Document and report </w:t>
-            </w:r>
-            <w:r>
-              <w:rPr>
-                <w:rStyle w:val="background-details"/>
-                <w:sz w:val="24"/>
-                <w:szCs w:val="24"/>
-              </w:rPr>
-              <w:t>bugs/</w:t>
-            </w:r>
-            <w:r>
-              <w:rPr>
-                <w:rStyle w:val="background-details"/>
-                <w:sz w:val="24"/>
-                <w:szCs w:val="24"/>
-              </w:rPr>
-              <w:t xml:space="preserve">vulnerabilities found within scope as per Responsible Disclosure policies </w:t>
+              <w:t>Assist in the creation/updating of Release Test Cases.</w:t>
             </w:r>
           </w:p>
           <w:p>
@@ -3132,11 +3520,81 @@
             </w:pPr>
             <w:r>
               <w:rPr>
-                <w:rStyle w:val="background-details"/>
                 <w:sz w:val="24"/>
                 <w:szCs w:val="24"/>
-              </w:rPr>
-              <w:t>Advise on potential fixes or corrective actions and validate their effectiveness</w:t>
+                <w:lang w:val="en-AU"/>
+              </w:rPr>
+              <w:t>Work collaboratively with the Development Team and assist with any requested testing.</w:t>
+            </w:r>
+          </w:p>
+          <w:p>
+            <w:pPr>
+              <w:pStyle w:val="ListBullet"/>
+              <w:rPr>
+                <w:sz w:val="24"/>
+                <w:szCs w:val="24"/>
+                <w:lang w:val="en-AU"/>
+              </w:rPr>
+            </w:pPr>
+            <w:r>
+              <w:rPr>
+                <w:sz w:val="24"/>
+                <w:szCs w:val="24"/>
+                <w:lang w:val="en-AU"/>
+              </w:rPr>
+              <w:t>Log all issues clearly and concisely in the issue tracking software.</w:t>
+            </w:r>
+          </w:p>
+          <w:p>
+            <w:pPr>
+              <w:pStyle w:val="ListBullet"/>
+              <w:rPr>
+                <w:sz w:val="24"/>
+                <w:szCs w:val="24"/>
+                <w:lang w:val="en-AU"/>
+              </w:rPr>
+            </w:pPr>
+            <w:r>
+              <w:rPr>
+                <w:sz w:val="24"/>
+                <w:szCs w:val="24"/>
+                <w:lang w:val="en-AU"/>
+              </w:rPr>
+              <w:t>Ensure all testing is completed in line with release requirements.</w:t>
+            </w:r>
+          </w:p>
+          <w:p>
+            <w:pPr>
+              <w:pStyle w:val="ListBullet"/>
+              <w:rPr>
+                <w:sz w:val="24"/>
+                <w:szCs w:val="24"/>
+                <w:lang w:val="en-AU"/>
+              </w:rPr>
+            </w:pPr>
+            <w:r>
+              <w:rPr>
+                <w:sz w:val="24"/>
+                <w:szCs w:val="24"/>
+                <w:lang w:val="en-AU"/>
+              </w:rPr>
+              <w:t>R</w:t>
+            </w:r>
+            <w:r>
+              <w:rPr>
+                <w:sz w:val="24"/>
+                <w:szCs w:val="24"/>
+                <w:lang w:val="en-AU"/>
+              </w:rPr>
+              <w:t>eview test strategies and ensure all the various kinds of testing, such as functional, performance, stress, acceptance etc. are being covered</w:t>
+            </w:r>
+            <w:r>
+              <w:rPr>
+                <w:sz w:val="24"/>
+                <w:szCs w:val="24"/>
+                <w:lang w:val="en-AU"/>
+              </w:rPr>
+              <w:t>.</w:t>
             </w:r>
           </w:p>
         </w:tc>
@@ -5082,22 +5540,26 @@
     <w:rsidRoot w:val="00F31BB4"/>
     <w:rsid w:val="0004074F"/>
     <w:rsid w:val="000909BB"/>
+    <w:rsid w:val="000D571E"/>
     <w:rsid w:val="001F6384"/>
+    <w:rsid w:val="00250425"/>
     <w:rsid w:val="00296816"/>
     <w:rsid w:val="003928BE"/>
     <w:rsid w:val="00467322"/>
     <w:rsid w:val="005A11E8"/>
     <w:rsid w:val="006651E6"/>
     <w:rsid w:val="007B38EF"/>
+    <w:rsid w:val="008D07DC"/>
     <w:rsid w:val="009E2D03"/>
     <w:rsid w:val="00A933D6"/>
     <w:rsid w:val="00AC2C8B"/>
     <w:rsid w:val="00B1339F"/>
+    <w:rsid w:val="00B35121"/>
     <w:rsid w:val="00B55531"/>
     <w:rsid w:val="00BA3825"/>
     <w:rsid w:val="00CC2951"/>
+    <w:rsid w:val="00D161E9"/>
     <w:rsid w:val="00D33074"/>
-    <w:rsid w:val="00DD7494"/>
     <w:rsid w:val="00E2771C"/>
     <w:rsid w:val="00F31BB4"/>
     <w:rsid w:val="00F37903"/>

</xml_diff>